<commit_message>
v1.2 - First pass.
</commit_message>
<xml_diff>
--- a/Task 2 - prep.docx
+++ b/Task 2 - prep.docx
@@ -1,6 +1,6 @@
 
 <file path=word/document.xml><?xml version="1.0" encoding="utf-8"?>
-<w:document xmlns:wpc="http://schemas.microsoft.com/office/word/2010/wordprocessingCanvas" xmlns:mc="http://schemas.openxmlformats.org/markup-compatibility/2006" xmlns:o="urn:schemas-microsoft-com:office:office" xmlns:r="http://schemas.openxmlformats.org/officeDocument/2006/relationships" xmlns:m="http://schemas.openxmlformats.org/officeDocument/2006/math" xmlns:v="urn:schemas-microsoft-com:vml" xmlns:wp14="http://schemas.microsoft.com/office/word/2010/wordprocessingDrawing" xmlns:wp="http://schemas.openxmlformats.org/drawingml/2006/wordprocessingDrawing" xmlns:w10="urn:schemas-microsoft-com:office:word" xmlns:w="http://schemas.openxmlformats.org/wordprocessingml/2006/main" xmlns:w14="http://schemas.microsoft.com/office/word/2010/wordml" xmlns:wpg="http://schemas.microsoft.com/office/word/2010/wordprocessingGroup" xmlns:wpi="http://schemas.microsoft.com/office/word/2010/wordprocessingInk" xmlns:wne="http://schemas.microsoft.com/office/word/2006/wordml" xmlns:wps="http://schemas.microsoft.com/office/word/2010/wordprocessingShape" mc:Ignorable="w14 wp14">
+<w:document xmlns:ve="http://schemas.openxmlformats.org/markup-compatibility/2006" xmlns:o="urn:schemas-microsoft-com:office:office" xmlns:r="http://schemas.openxmlformats.org/officeDocument/2006/relationships" xmlns:m="http://schemas.openxmlformats.org/officeDocument/2006/math" xmlns:v="urn:schemas-microsoft-com:vml" xmlns:wp="http://schemas.openxmlformats.org/drawingml/2006/wordprocessingDrawing" xmlns:w10="urn:schemas-microsoft-com:office:word" xmlns:w="http://schemas.openxmlformats.org/wordprocessingml/2006/main" xmlns:wne="http://schemas.microsoft.com/office/word/2006/wordml">
   <w:body>
     <w:p>
       <w:pPr>
@@ -17,10 +17,7 @@
     </w:p>
     <w:p>
       <w:r>
-        <w:t>To create a 2 page document that could be included in a staff training manual used at the college of computer training (CCT). The extract should emphasise the importance of developing verbal and non-verbal communication skills both within the organisation and with external stakeholders.</w:t>
-      </w:r>
-      <w:r>
-        <w:t xml:space="preserve"> The extract should also explain the purpose of using feedback and evaluate different ways of gett</w:t>
+        <w:t>To create a 2 page document that could be included in a staff training manual used at the college of computer training (CCT). The extract should emphasise the importance of developing verbal and non-verbal communication skills both within the organisation and with external stakeholders. The extract should also explain the purpose of using feedback and evaluate different ways of gett</w:t>
       </w:r>
       <w:r>
         <w:t>ing feedback from stakeholders.</w:t>
@@ -67,7 +64,7 @@
       <w:r>
         <w:t xml:space="preserve"> </w:t>
       </w:r>
-      <w:hyperlink r:id="rId6" w:history="1">
+      <w:hyperlink r:id="rId5" w:history="1">
         <w:r>
           <w:rPr>
             <w:rStyle w:val="Hyperlink"/>
@@ -150,13 +147,7 @@
         <w:rPr>
           <w:b/>
         </w:rPr>
-        <w:t xml:space="preserve"> </w:t>
-      </w:r>
-      <w:r>
-        <w:rPr>
-          <w:b/>
-        </w:rPr>
-        <w:t>communication</w:t>
+        <w:t xml:space="preserve"> communication</w:t>
       </w:r>
     </w:p>
     <w:p>
@@ -973,29 +964,7 @@
           <w:szCs w:val="20"/>
           <w:lang w:eastAsia="en-IE"/>
         </w:rPr>
-        <w:t>•Assumptions-</w:t>
-      </w:r>
-      <w:proofErr w:type="spellStart"/>
-      <w:r>
-        <w:rPr>
-          <w:rFonts w:ascii="Arial" w:eastAsia="Times New Roman" w:hAnsi="Arial" w:cs="Arial"/>
-          <w:color w:val="000000"/>
-          <w:sz w:val="20"/>
-          <w:szCs w:val="20"/>
-          <w:lang w:eastAsia="en-IE"/>
-        </w:rPr>
-        <w:t>eg</w:t>
-      </w:r>
-      <w:proofErr w:type="spellEnd"/>
-      <w:r>
-        <w:rPr>
-          <w:rFonts w:ascii="Arial" w:eastAsia="Times New Roman" w:hAnsi="Arial" w:cs="Arial"/>
-          <w:color w:val="000000"/>
-          <w:sz w:val="20"/>
-          <w:szCs w:val="20"/>
-          <w:lang w:eastAsia="en-IE"/>
-        </w:rPr>
-        <w:t xml:space="preserve">. </w:t>
+        <w:t xml:space="preserve">•Assumptions-eg. </w:t>
       </w:r>
       <w:proofErr w:type="gramStart"/>
       <w:r>
@@ -2197,29 +2166,7 @@
           <w:szCs w:val="20"/>
           <w:lang w:eastAsia="en-IE"/>
         </w:rPr>
-        <w:t>•Communicate your feelings but don’t act them out (</w:t>
-      </w:r>
-      <w:proofErr w:type="spellStart"/>
-      <w:r>
-        <w:rPr>
-          <w:rFonts w:ascii="Arial" w:eastAsia="Times New Roman" w:hAnsi="Arial" w:cs="Arial"/>
-          <w:color w:val="000000"/>
-          <w:sz w:val="20"/>
-          <w:szCs w:val="20"/>
-          <w:lang w:eastAsia="en-IE"/>
-        </w:rPr>
-        <w:t>eg</w:t>
-      </w:r>
-      <w:proofErr w:type="spellEnd"/>
-      <w:r>
-        <w:rPr>
-          <w:rFonts w:ascii="Arial" w:eastAsia="Times New Roman" w:hAnsi="Arial" w:cs="Arial"/>
-          <w:color w:val="000000"/>
-          <w:sz w:val="20"/>
-          <w:szCs w:val="20"/>
-          <w:lang w:eastAsia="en-IE"/>
-        </w:rPr>
-        <w:t xml:space="preserve">. tell a person that his </w:t>
+        <w:t xml:space="preserve">•Communicate your feelings but don’t act them out (eg. tell a person that his </w:t>
       </w:r>
       <w:proofErr w:type="spellStart"/>
       <w:r>
@@ -2646,29 +2593,7 @@
           <w:szCs w:val="20"/>
           <w:lang w:eastAsia="en-IE"/>
         </w:rPr>
-        <w:t xml:space="preserve">•Do not control conversation; acknowledges what was said; </w:t>
-      </w:r>
-      <w:proofErr w:type="spellStart"/>
-      <w:r>
-        <w:rPr>
-          <w:rFonts w:ascii="Arial" w:eastAsia="Times New Roman" w:hAnsi="Arial" w:cs="Arial"/>
-          <w:color w:val="000000"/>
-          <w:sz w:val="20"/>
-          <w:szCs w:val="20"/>
-          <w:lang w:eastAsia="en-IE"/>
-        </w:rPr>
-        <w:t>let’s</w:t>
-      </w:r>
-      <w:proofErr w:type="spellEnd"/>
-      <w:r>
-        <w:rPr>
-          <w:rFonts w:ascii="Arial" w:eastAsia="Times New Roman" w:hAnsi="Arial" w:cs="Arial"/>
-          <w:color w:val="000000"/>
-          <w:sz w:val="20"/>
-          <w:szCs w:val="20"/>
-          <w:lang w:eastAsia="en-IE"/>
-        </w:rPr>
-        <w:t xml:space="preserve"> the other finish before responding</w:t>
+        <w:t>•Do not control conversation; acknowledges what was said; let’s the other finish before responding</w:t>
       </w:r>
     </w:p>
     <w:p>
@@ -3075,29 +3000,7 @@
           <w:szCs w:val="20"/>
           <w:lang w:eastAsia="en-IE"/>
         </w:rPr>
-        <w:t>•The information on which the feedback is based (</w:t>
-      </w:r>
-      <w:proofErr w:type="spellStart"/>
-      <w:r>
-        <w:rPr>
-          <w:rFonts w:ascii="Arial" w:eastAsia="Times New Roman" w:hAnsi="Arial" w:cs="Arial"/>
-          <w:color w:val="000000"/>
-          <w:sz w:val="20"/>
-          <w:szCs w:val="20"/>
-          <w:lang w:eastAsia="en-IE"/>
-        </w:rPr>
-        <w:t>eg</w:t>
-      </w:r>
-      <w:proofErr w:type="spellEnd"/>
-      <w:r>
-        <w:rPr>
-          <w:rFonts w:ascii="Arial" w:eastAsia="Times New Roman" w:hAnsi="Arial" w:cs="Arial"/>
-          <w:color w:val="000000"/>
-          <w:sz w:val="20"/>
-          <w:szCs w:val="20"/>
-          <w:lang w:eastAsia="en-IE"/>
-        </w:rPr>
-        <w:t>. performance appraisal) may be a very flawed process and the manager may not totally trust the information</w:t>
+        <w:t>•The information on which the feedback is based (eg. performance appraisal) may be a very flawed process and the manager may not totally trust the information</w:t>
       </w:r>
     </w:p>
     <w:p>
@@ -3362,29 +3265,7 @@
           <w:szCs w:val="20"/>
           <w:lang w:eastAsia="en-IE"/>
         </w:rPr>
-        <w:t>•Assumptions-</w:t>
-      </w:r>
-      <w:proofErr w:type="spellStart"/>
-      <w:r>
-        <w:rPr>
-          <w:rFonts w:ascii="Arial" w:eastAsia="Times New Roman" w:hAnsi="Arial" w:cs="Arial"/>
-          <w:color w:val="000000"/>
-          <w:sz w:val="20"/>
-          <w:szCs w:val="20"/>
-          <w:lang w:eastAsia="en-IE"/>
-        </w:rPr>
-        <w:t>eg</w:t>
-      </w:r>
-      <w:proofErr w:type="spellEnd"/>
-      <w:r>
-        <w:rPr>
-          <w:rFonts w:ascii="Arial" w:eastAsia="Times New Roman" w:hAnsi="Arial" w:cs="Arial"/>
-          <w:color w:val="000000"/>
-          <w:sz w:val="20"/>
-          <w:szCs w:val="20"/>
-          <w:lang w:eastAsia="en-IE"/>
-        </w:rPr>
-        <w:t xml:space="preserve">. </w:t>
+        <w:t xml:space="preserve">•Assumptions-eg. </w:t>
       </w:r>
       <w:proofErr w:type="gramStart"/>
       <w:r>
@@ -4008,6 +3889,12 @@
       <w:bookmarkStart w:id="0" w:name="_GoBack"/>
       <w:bookmarkEnd w:id="0"/>
     </w:p>
+    <w:p>
+      <w:pPr>
+        <w:pStyle w:val="NoSpacing"/>
+      </w:pPr>
+    </w:p>
+    <w:p/>
     <w:sectPr>
       <w:pgSz w:w="11906" w:h="16838"/>
       <w:pgMar w:top="1440" w:right="1440" w:bottom="1440" w:left="1440" w:header="708" w:footer="708" w:gutter="0"/>
@@ -4019,8 +3906,121 @@
 </file>
 
 <file path=word/numbering.xml><?xml version="1.0" encoding="utf-8"?>
-<w:numbering xmlns:wpc="http://schemas.microsoft.com/office/word/2010/wordprocessingCanvas" xmlns:mc="http://schemas.openxmlformats.org/markup-compatibility/2006" xmlns:o="urn:schemas-microsoft-com:office:office" xmlns:r="http://schemas.openxmlformats.org/officeDocument/2006/relationships" xmlns:m="http://schemas.openxmlformats.org/officeDocument/2006/math" xmlns:v="urn:schemas-microsoft-com:vml" xmlns:wp14="http://schemas.microsoft.com/office/word/2010/wordprocessingDrawing" xmlns:wp="http://schemas.openxmlformats.org/drawingml/2006/wordprocessingDrawing" xmlns:w10="urn:schemas-microsoft-com:office:word" xmlns:w="http://schemas.openxmlformats.org/wordprocessingml/2006/main" xmlns:w14="http://schemas.microsoft.com/office/word/2010/wordml" xmlns:wpg="http://schemas.microsoft.com/office/word/2010/wordprocessingGroup" xmlns:wpi="http://schemas.microsoft.com/office/word/2010/wordprocessingInk" xmlns:wne="http://schemas.microsoft.com/office/word/2006/wordml" xmlns:wps="http://schemas.microsoft.com/office/word/2010/wordprocessingShape" mc:Ignorable="w14 wp14">
+<w:numbering xmlns:ve="http://schemas.openxmlformats.org/markup-compatibility/2006" xmlns:o="urn:schemas-microsoft-com:office:office" xmlns:r="http://schemas.openxmlformats.org/officeDocument/2006/relationships" xmlns:m="http://schemas.openxmlformats.org/officeDocument/2006/math" xmlns:v="urn:schemas-microsoft-com:vml" xmlns:wp="http://schemas.openxmlformats.org/drawingml/2006/wordprocessingDrawing" xmlns:w10="urn:schemas-microsoft-com:office:word" xmlns:w="http://schemas.openxmlformats.org/wordprocessingml/2006/main" xmlns:wne="http://schemas.microsoft.com/office/word/2006/wordml">
   <w:abstractNum w:abstractNumId="0">
+    <w:nsid w:val="039805E3"/>
+    <w:multiLevelType w:val="hybridMultilevel"/>
+    <w:tmpl w:val="ED28D3E4"/>
+    <w:lvl w:ilvl="0" w:tplc="08090001">
+      <w:start w:val="1"/>
+      <w:numFmt w:val="bullet"/>
+      <w:lvlText w:val=""/>
+      <w:lvlJc w:val="left"/>
+      <w:pPr>
+        <w:ind w:left="720" w:hanging="360"/>
+      </w:pPr>
+      <w:rPr>
+        <w:rFonts w:ascii="Symbol" w:hAnsi="Symbol" w:hint="default"/>
+      </w:rPr>
+    </w:lvl>
+    <w:lvl w:ilvl="1" w:tplc="08090003" w:tentative="1">
+      <w:start w:val="1"/>
+      <w:numFmt w:val="bullet"/>
+      <w:lvlText w:val="o"/>
+      <w:lvlJc w:val="left"/>
+      <w:pPr>
+        <w:ind w:left="1440" w:hanging="360"/>
+      </w:pPr>
+      <w:rPr>
+        <w:rFonts w:ascii="Courier New" w:hAnsi="Courier New" w:cs="Courier New" w:hint="default"/>
+      </w:rPr>
+    </w:lvl>
+    <w:lvl w:ilvl="2" w:tplc="08090005" w:tentative="1">
+      <w:start w:val="1"/>
+      <w:numFmt w:val="bullet"/>
+      <w:lvlText w:val=""/>
+      <w:lvlJc w:val="left"/>
+      <w:pPr>
+        <w:ind w:left="2160" w:hanging="360"/>
+      </w:pPr>
+      <w:rPr>
+        <w:rFonts w:ascii="Wingdings" w:hAnsi="Wingdings" w:hint="default"/>
+      </w:rPr>
+    </w:lvl>
+    <w:lvl w:ilvl="3" w:tplc="08090001" w:tentative="1">
+      <w:start w:val="1"/>
+      <w:numFmt w:val="bullet"/>
+      <w:lvlText w:val=""/>
+      <w:lvlJc w:val="left"/>
+      <w:pPr>
+        <w:ind w:left="2880" w:hanging="360"/>
+      </w:pPr>
+      <w:rPr>
+        <w:rFonts w:ascii="Symbol" w:hAnsi="Symbol" w:hint="default"/>
+      </w:rPr>
+    </w:lvl>
+    <w:lvl w:ilvl="4" w:tplc="08090003" w:tentative="1">
+      <w:start w:val="1"/>
+      <w:numFmt w:val="bullet"/>
+      <w:lvlText w:val="o"/>
+      <w:lvlJc w:val="left"/>
+      <w:pPr>
+        <w:ind w:left="3600" w:hanging="360"/>
+      </w:pPr>
+      <w:rPr>
+        <w:rFonts w:ascii="Courier New" w:hAnsi="Courier New" w:cs="Courier New" w:hint="default"/>
+      </w:rPr>
+    </w:lvl>
+    <w:lvl w:ilvl="5" w:tplc="08090005" w:tentative="1">
+      <w:start w:val="1"/>
+      <w:numFmt w:val="bullet"/>
+      <w:lvlText w:val=""/>
+      <w:lvlJc w:val="left"/>
+      <w:pPr>
+        <w:ind w:left="4320" w:hanging="360"/>
+      </w:pPr>
+      <w:rPr>
+        <w:rFonts w:ascii="Wingdings" w:hAnsi="Wingdings" w:hint="default"/>
+      </w:rPr>
+    </w:lvl>
+    <w:lvl w:ilvl="6" w:tplc="08090001" w:tentative="1">
+      <w:start w:val="1"/>
+      <w:numFmt w:val="bullet"/>
+      <w:lvlText w:val=""/>
+      <w:lvlJc w:val="left"/>
+      <w:pPr>
+        <w:ind w:left="5040" w:hanging="360"/>
+      </w:pPr>
+      <w:rPr>
+        <w:rFonts w:ascii="Symbol" w:hAnsi="Symbol" w:hint="default"/>
+      </w:rPr>
+    </w:lvl>
+    <w:lvl w:ilvl="7" w:tplc="08090003" w:tentative="1">
+      <w:start w:val="1"/>
+      <w:numFmt w:val="bullet"/>
+      <w:lvlText w:val="o"/>
+      <w:lvlJc w:val="left"/>
+      <w:pPr>
+        <w:ind w:left="5760" w:hanging="360"/>
+      </w:pPr>
+      <w:rPr>
+        <w:rFonts w:ascii="Courier New" w:hAnsi="Courier New" w:cs="Courier New" w:hint="default"/>
+      </w:rPr>
+    </w:lvl>
+    <w:lvl w:ilvl="8" w:tplc="08090005" w:tentative="1">
+      <w:start w:val="1"/>
+      <w:numFmt w:val="bullet"/>
+      <w:lvlText w:val=""/>
+      <w:lvlJc w:val="left"/>
+      <w:pPr>
+        <w:ind w:left="6480" w:hanging="360"/>
+      </w:pPr>
+      <w:rPr>
+        <w:rFonts w:ascii="Wingdings" w:hAnsi="Wingdings" w:hint="default"/>
+      </w:rPr>
+    </w:lvl>
+  </w:abstractNum>
+  <w:abstractNum w:abstractNumId="1">
     <w:nsid w:val="089B3FFD"/>
     <w:multiLevelType w:val="hybridMultilevel"/>
     <w:tmpl w:val="FD3EDC92"/>
@@ -4106,7 +4106,7 @@
       </w:pPr>
     </w:lvl>
   </w:abstractNum>
-  <w:abstractNum w:abstractNumId="1">
+  <w:abstractNum w:abstractNumId="2">
     <w:nsid w:val="2F981807"/>
     <w:multiLevelType w:val="hybridMultilevel"/>
     <w:tmpl w:val="FE2A2A4E"/>
@@ -4192,7 +4192,7 @@
       </w:pPr>
     </w:lvl>
   </w:abstractNum>
-  <w:abstractNum w:abstractNumId="2">
+  <w:abstractNum w:abstractNumId="3">
     <w:nsid w:val="49ED5767"/>
     <w:multiLevelType w:val="hybridMultilevel"/>
     <w:tmpl w:val="9CD87902"/>
@@ -4278,7 +4278,7 @@
       </w:pPr>
     </w:lvl>
   </w:abstractNum>
-  <w:abstractNum w:abstractNumId="3">
+  <w:abstractNum w:abstractNumId="4">
     <w:nsid w:val="60561312"/>
     <w:multiLevelType w:val="hybridMultilevel"/>
     <w:tmpl w:val="8DAC8B70"/>
@@ -4364,7 +4364,7 @@
       </w:pPr>
     </w:lvl>
   </w:abstractNum>
-  <w:abstractNum w:abstractNumId="4">
+  <w:abstractNum w:abstractNumId="5">
     <w:nsid w:val="6E713F1B"/>
     <w:multiLevelType w:val="hybridMultilevel"/>
     <w:tmpl w:val="4928D324"/>
@@ -4477,7 +4477,7 @@
       </w:rPr>
     </w:lvl>
   </w:abstractNum>
-  <w:abstractNum w:abstractNumId="5">
+  <w:abstractNum w:abstractNumId="6">
     <w:nsid w:val="71940393"/>
     <w:multiLevelType w:val="hybridMultilevel"/>
     <w:tmpl w:val="797CFC14"/>
@@ -4563,7 +4563,7 @@
       </w:pPr>
     </w:lvl>
   </w:abstractNum>
-  <w:abstractNum w:abstractNumId="6">
+  <w:abstractNum w:abstractNumId="7">
     <w:nsid w:val="7F506282"/>
     <w:multiLevelType w:val="hybridMultilevel"/>
     <w:tmpl w:val="C226AEFE"/>
@@ -4676,7 +4676,7 @@
       </w:rPr>
     </w:lvl>
   </w:abstractNum>
-  <w:abstractNum w:abstractNumId="7">
+  <w:abstractNum w:abstractNumId="8">
     <w:nsid w:val="7FC462EB"/>
     <w:multiLevelType w:val="hybridMultilevel"/>
     <w:tmpl w:val="54663792"/>
@@ -4763,34 +4763,37 @@
     </w:lvl>
   </w:abstractNum>
   <w:num w:numId="1">
+    <w:abstractNumId w:val="6"/>
+  </w:num>
+  <w:num w:numId="2">
+    <w:abstractNumId w:val="1"/>
+  </w:num>
+  <w:num w:numId="3">
+    <w:abstractNumId w:val="4"/>
+  </w:num>
+  <w:num w:numId="4">
+    <w:abstractNumId w:val="7"/>
+  </w:num>
+  <w:num w:numId="5">
     <w:abstractNumId w:val="5"/>
   </w:num>
-  <w:num w:numId="2">
-    <w:abstractNumId w:val="0"/>
+  <w:num w:numId="6">
+    <w:abstractNumId w:val="2"/>
   </w:num>
-  <w:num w:numId="3">
+  <w:num w:numId="7">
+    <w:abstractNumId w:val="8"/>
+  </w:num>
+  <w:num w:numId="8">
     <w:abstractNumId w:val="3"/>
   </w:num>
-  <w:num w:numId="4">
-    <w:abstractNumId w:val="6"/>
-  </w:num>
-  <w:num w:numId="5">
-    <w:abstractNumId w:val="4"/>
-  </w:num>
-  <w:num w:numId="6">
-    <w:abstractNumId w:val="1"/>
-  </w:num>
-  <w:num w:numId="7">
-    <w:abstractNumId w:val="7"/>
-  </w:num>
-  <w:num w:numId="8">
-    <w:abstractNumId w:val="2"/>
+  <w:num w:numId="9">
+    <w:abstractNumId w:val="0"/>
   </w:num>
 </w:numbering>
 </file>
 
 <file path=word/styles.xml><?xml version="1.0" encoding="utf-8"?>
-<w:styles xmlns:mc="http://schemas.openxmlformats.org/markup-compatibility/2006" xmlns:r="http://schemas.openxmlformats.org/officeDocument/2006/relationships" xmlns:w="http://schemas.openxmlformats.org/wordprocessingml/2006/main" xmlns:w14="http://schemas.microsoft.com/office/word/2010/wordml" mc:Ignorable="w14">
+<w:styles xmlns:r="http://schemas.openxmlformats.org/officeDocument/2006/relationships" xmlns:w="http://schemas.openxmlformats.org/wordprocessingml/2006/main">
   <w:docDefaults>
     <w:rPrDefault>
       <w:rPr>
@@ -4948,6 +4951,7 @@
   <w:style w:type="paragraph" w:default="1" w:styleId="Normal">
     <w:name w:val="Normal"/>
     <w:qFormat/>
+    <w:rsid w:val="00696FEA"/>
   </w:style>
   <w:style w:type="paragraph" w:styleId="Heading1">
     <w:name w:val="heading 1"/>
@@ -4981,6 +4985,7 @@
     <w:uiPriority w:val="99"/>
     <w:semiHidden/>
     <w:unhideWhenUsed/>
+    <w:qFormat/>
     <w:tblPr>
       <w:tblInd w:w="0" w:type="dxa"/>
       <w:tblCellMar>

</xml_diff>